<commit_message>
Reporting structure slightly changed
</commit_message>
<xml_diff>
--- a/doc/Developer guide.docx
+++ b/doc/Developer guide.docx
@@ -102,6 +102,9 @@
     <w:p>
       <w:pPr>
         <w:pStyle w:val="a3"/>
+        <w:rPr>
+          <w:lang w:val="en-US"/>
+        </w:rPr>
       </w:pPr>
       <w:r>
         <w:t xml:space="preserve">Используемые библиотеки: </w:t>
@@ -155,18 +158,75 @@
     <w:p>
       <w:pPr>
         <w:pStyle w:val="a3"/>
+        <w:rPr>
+          <w:lang w:val="en-US"/>
+        </w:rPr>
       </w:pPr>
       <w:r>
         <w:t xml:space="preserve">Используемые библиотеки: </w:t>
       </w:r>
-      <w:proofErr w:type="spellStart"/>
       <w:r>
         <w:rPr>
           <w:lang w:val="en-US"/>
         </w:rPr>
         <w:t>EntityFramework</w:t>
       </w:r>
-      <w:proofErr w:type="spellEnd"/>
+    </w:p>
+    <w:p>
+      <w:pPr>
+        <w:pStyle w:val="a3"/>
+      </w:pPr>
+      <w:r>
+        <w:t>Ключевые</w:t>
+      </w:r>
+      <w:r>
+        <w:t xml:space="preserve"> </w:t>
+      </w:r>
+      <w:r>
+        <w:t>классы</w:t>
+      </w:r>
+      <w:r>
+        <w:t>:</w:t>
+      </w:r>
+    </w:p>
+    <w:p>
+      <w:pPr>
+        <w:rPr>
+          <w:lang w:val="en-US"/>
+        </w:rPr>
+      </w:pPr>
+      <w:r>
+        <w:rPr>
+          <w:lang w:val="en-US"/>
+        </w:rPr>
+        <w:t>EntityContext:</w:t>
+      </w:r>
+    </w:p>
+    <w:p>
+      <w:pPr>
+        <w:rPr>
+          <w:lang w:val="en-US"/>
+        </w:rPr>
+      </w:pPr>
+      <w:r>
+        <w:rPr>
+          <w:lang w:val="en-US"/>
+        </w:rPr>
+        <w:t>Repository:</w:t>
+      </w:r>
+    </w:p>
+    <w:p>
+      <w:pPr>
+        <w:rPr>
+          <w:lang w:val="en-US"/>
+        </w:rPr>
+      </w:pPr>
+      <w:r>
+        <w:rPr>
+          <w:lang w:val="en-US"/>
+        </w:rPr>
+        <w:t>*Configuration:</w:t>
+      </w:r>
     </w:p>
     <w:p>
       <w:pPr>
@@ -229,6 +289,36 @@
         <w:pStyle w:val="a3"/>
       </w:pPr>
       <w:r>
+        <w:t>Ключевые</w:t>
+      </w:r>
+      <w:r>
+        <w:t xml:space="preserve"> </w:t>
+      </w:r>
+      <w:r>
+        <w:t>классы</w:t>
+      </w:r>
+      <w:r>
+        <w:t>:</w:t>
+      </w:r>
+    </w:p>
+    <w:p>
+      <w:pPr>
+        <w:rPr>
+          <w:lang w:val="en-US"/>
+        </w:rPr>
+      </w:pPr>
+      <w:r>
+        <w:rPr>
+          <w:lang w:val="en-US"/>
+        </w:rPr>
+        <w:t>UniqueEntity:</w:t>
+      </w:r>
+    </w:p>
+    <w:p>
+      <w:pPr>
+        <w:pStyle w:val="a3"/>
+      </w:pPr>
+      <w:r>
         <w:t>Описание и сведения</w:t>
       </w:r>
       <w:r>
@@ -246,6 +336,7 @@
         <w:pStyle w:val="1"/>
       </w:pPr>
       <w:r>
+        <w:lastRenderedPageBreak/>
         <w:t>Проект приложения</w:t>
       </w:r>
       <w:r>
@@ -275,6 +366,26 @@
       </w:pPr>
       <w:r>
         <w:t xml:space="preserve">Используемые библиотеки: </w:t>
+      </w:r>
+    </w:p>
+    <w:p>
+      <w:pPr>
+        <w:pStyle w:val="a3"/>
+        <w:rPr>
+          <w:lang w:val="en-US"/>
+        </w:rPr>
+      </w:pPr>
+      <w:r>
+        <w:t>Ключевые</w:t>
+      </w:r>
+      <w:r>
+        <w:t xml:space="preserve"> </w:t>
+      </w:r>
+      <w:r>
+        <w:t>классы</w:t>
+      </w:r>
+      <w:r>
+        <w:t>:</w:t>
       </w:r>
     </w:p>
     <w:p>
@@ -327,8 +438,27 @@
         <w:pStyle w:val="a3"/>
       </w:pPr>
       <w:r>
-        <w:lastRenderedPageBreak/>
         <w:t xml:space="preserve">Используемые библиотеки: </w:t>
+      </w:r>
+    </w:p>
+    <w:p>
+      <w:pPr>
+        <w:pStyle w:val="a3"/>
+        <w:rPr>
+          <w:lang w:val="en-US"/>
+        </w:rPr>
+      </w:pPr>
+      <w:r>
+        <w:t>Ключевые</w:t>
+      </w:r>
+      <w:r>
+        <w:t xml:space="preserve"> </w:t>
+      </w:r>
+      <w:r>
+        <w:t>классы</w:t>
+      </w:r>
+      <w:r>
+        <w:t>:</w:t>
       </w:r>
     </w:p>
     <w:p>
@@ -561,7 +691,6 @@
         <w:ind w:firstLine="567"/>
         <w:jc w:val="both"/>
       </w:pPr>
-      <w:proofErr w:type="spellStart"/>
       <w:r>
         <w:rPr>
           <w:b/>
@@ -569,7 +698,6 @@
         </w:rPr>
         <w:t>DataProviderContainer</w:t>
       </w:r>
-      <w:proofErr w:type="spellEnd"/>
       <w:r>
         <w:rPr>
           <w:b/>
@@ -582,14 +710,12 @@
       <w:r>
         <w:t xml:space="preserve"> классы, которые наследованы от </w:t>
       </w:r>
-      <w:proofErr w:type="spellStart"/>
       <w:r>
         <w:rPr>
           <w:lang w:val="en-US"/>
         </w:rPr>
         <w:t>DataProvider</w:t>
       </w:r>
-      <w:proofErr w:type="spellEnd"/>
       <w:r>
         <w:t>. Служит для установки ограничений информации по типу заданной сущности (научный сотрудник, кафедра) и по интервалу времени, в которое были выпущены научные работы.</w:t>
       </w:r>
@@ -599,7 +725,6 @@
         <w:ind w:firstLine="567"/>
         <w:jc w:val="both"/>
       </w:pPr>
-      <w:proofErr w:type="spellStart"/>
       <w:r>
         <w:rPr>
           <w:b/>
@@ -607,21 +732,18 @@
         </w:rPr>
         <w:t>ReportDataProvider</w:t>
       </w:r>
-      <w:proofErr w:type="spellEnd"/>
       <w:r>
         <w:t>: Агрегирует</w:t>
       </w:r>
       <w:r>
         <w:t xml:space="preserve"> классы, которые наследованы от </w:t>
       </w:r>
-      <w:proofErr w:type="spellStart"/>
       <w:r>
         <w:rPr>
           <w:lang w:val="en-US"/>
         </w:rPr>
         <w:t>DataProvider</w:t>
       </w:r>
-      <w:proofErr w:type="spellEnd"/>
       <w:r>
         <w:t>. Служит для подсчета значений по имени заданного атрибута (совпадает с переменной из формул).</w:t>
       </w:r>
@@ -631,7 +753,6 @@
         <w:ind w:firstLine="567"/>
         <w:jc w:val="both"/>
       </w:pPr>
-      <w:proofErr w:type="spellStart"/>
       <w:r>
         <w:rPr>
           <w:b/>
@@ -639,7 +760,6 @@
         </w:rPr>
         <w:t>FormulaInfo</w:t>
       </w:r>
-      <w:proofErr w:type="spellEnd"/>
       <w:r>
         <w:rPr>
           <w:b/>
@@ -661,7 +781,6 @@
         <w:ind w:firstLine="567"/>
         <w:jc w:val="both"/>
       </w:pPr>
-      <w:proofErr w:type="spellStart"/>
       <w:r>
         <w:rPr>
           <w:b/>
@@ -669,7 +788,6 @@
         </w:rPr>
         <w:t>FormulaProvider</w:t>
       </w:r>
-      <w:proofErr w:type="spellEnd"/>
       <w:r>
         <w:rPr>
           <w:b/>
@@ -685,33 +803,24 @@
       <w:r>
         <w:t xml:space="preserve">Реализует интерфейс </w:t>
       </w:r>
-      <w:proofErr w:type="spellStart"/>
       <w:r>
         <w:rPr>
           <w:lang w:val="en-US"/>
         </w:rPr>
         <w:t>IFormulaProvider</w:t>
       </w:r>
-      <w:proofErr w:type="spellEnd"/>
       <w:r>
         <w:t xml:space="preserve">. </w:t>
       </w:r>
-      <w:proofErr w:type="spellStart"/>
-      <w:r>
-        <w:t>Десериализует</w:t>
-      </w:r>
-      <w:proofErr w:type="spellEnd"/>
-      <w:r>
-        <w:t xml:space="preserve"> список формул. В итоге содержит их в виде коллекции </w:t>
-      </w:r>
-      <w:proofErr w:type="spellStart"/>
+      <w:r>
+        <w:t xml:space="preserve">Десериализует список формул. В итоге содержит их в виде коллекции </w:t>
+      </w:r>
       <w:r>
         <w:rPr>
           <w:lang w:val="en-US"/>
         </w:rPr>
         <w:t>FormulaInfo</w:t>
       </w:r>
-      <w:proofErr w:type="spellEnd"/>
       <w:r>
         <w:rPr>
           <w:b/>
@@ -746,28 +855,24 @@
       <w:r>
         <w:t xml:space="preserve">Предназначен для вычисления текстовых формул используя классы </w:t>
       </w:r>
-      <w:proofErr w:type="spellStart"/>
       <w:r>
         <w:rPr>
           <w:lang w:val="en-US"/>
         </w:rPr>
         <w:t>FormulaInfo</w:t>
       </w:r>
-      <w:proofErr w:type="spellEnd"/>
       <w:r>
         <w:t xml:space="preserve"> и</w:t>
       </w:r>
       <w:r>
         <w:t xml:space="preserve"> </w:t>
       </w:r>
-      <w:proofErr w:type="spellStart"/>
       <w:r>
         <w:rPr>
           <w:lang w:val="en-US"/>
         </w:rPr>
         <w:t>ReportDataProvider</w:t>
       </w:r>
-      <w:proofErr w:type="spellEnd"/>
       <w:r>
         <w:t>.</w:t>
       </w:r>
@@ -810,15 +915,14 @@
         <w:ind w:firstLine="567"/>
         <w:jc w:val="both"/>
       </w:pPr>
-      <w:proofErr w:type="spellStart"/>
       <w:r>
         <w:rPr>
           <w:b/>
           <w:lang w:val="en-US"/>
         </w:rPr>
+        <w:lastRenderedPageBreak/>
         <w:t>ReportTableProvider</w:t>
       </w:r>
-      <w:proofErr w:type="spellEnd"/>
       <w:r>
         <w:rPr>
           <w:b/>
@@ -834,33 +938,24 @@
       <w:r>
         <w:t xml:space="preserve">Реализует интерфейс </w:t>
       </w:r>
-      <w:proofErr w:type="spellStart"/>
       <w:r>
         <w:rPr>
           <w:lang w:val="en-US"/>
         </w:rPr>
         <w:t>IReportTableProvider</w:t>
       </w:r>
-      <w:proofErr w:type="spellEnd"/>
       <w:r>
         <w:t xml:space="preserve">. </w:t>
       </w:r>
-      <w:proofErr w:type="spellStart"/>
-      <w:r>
-        <w:t>Десериализует</w:t>
-      </w:r>
-      <w:proofErr w:type="spellEnd"/>
-      <w:r>
-        <w:t xml:space="preserve"> структуру таблиц отчета. В итоге содержит их в виде коллекции </w:t>
-      </w:r>
-      <w:proofErr w:type="spellStart"/>
+      <w:r>
+        <w:t xml:space="preserve">Десериализует структуру таблиц отчета. В итоге содержит их в виде коллекции </w:t>
+      </w:r>
       <w:r>
         <w:rPr>
           <w:lang w:val="en-US"/>
         </w:rPr>
         <w:t>XReportTable</w:t>
       </w:r>
-      <w:proofErr w:type="spellEnd"/>
       <w:r>
         <w:t>.</w:t>
       </w:r>
@@ -898,14 +993,12 @@
       <w:r>
         <w:t xml:space="preserve"> </w:t>
       </w:r>
-      <w:proofErr w:type="spellStart"/>
       <w:r>
         <w:rPr>
           <w:lang w:val="en-US"/>
         </w:rPr>
         <w:t>ReportTable</w:t>
       </w:r>
-      <w:proofErr w:type="spellEnd"/>
       <w:r>
         <w:t xml:space="preserve"> -&gt;</w:t>
       </w:r>
@@ -915,14 +1008,12 @@
       <w:r>
         <w:t xml:space="preserve"> </w:t>
       </w:r>
-      <w:proofErr w:type="spellStart"/>
       <w:r>
         <w:rPr>
           <w:lang w:val="en-US"/>
         </w:rPr>
         <w:t>ReportGroup</w:t>
       </w:r>
-      <w:proofErr w:type="spellEnd"/>
       <w:r>
         <w:t xml:space="preserve"> -&gt; </w:t>
       </w:r>
@@ -932,14 +1023,12 @@
       <w:r>
         <w:t xml:space="preserve"> </w:t>
       </w:r>
-      <w:proofErr w:type="spellStart"/>
       <w:r>
         <w:rPr>
           <w:lang w:val="en-US"/>
         </w:rPr>
         <w:t>ReportRow</w:t>
       </w:r>
-      <w:proofErr w:type="spellEnd"/>
       <w:r>
         <w:t xml:space="preserve"> -&gt;</w:t>
       </w:r>
@@ -976,38 +1065,30 @@
       <w:r>
         <w:t xml:space="preserve">: </w:t>
       </w:r>
-      <w:proofErr w:type="spellStart"/>
       <w:r>
         <w:rPr>
           <w:lang w:val="en-US"/>
         </w:rPr>
         <w:t>ReportTableProvider</w:t>
       </w:r>
-      <w:proofErr w:type="spellEnd"/>
       <w:r>
         <w:t xml:space="preserve">, </w:t>
       </w:r>
-      <w:proofErr w:type="spellStart"/>
       <w:r>
         <w:rPr>
           <w:lang w:val="en-US"/>
         </w:rPr>
         <w:t>FormulaProvider</w:t>
       </w:r>
-      <w:proofErr w:type="spellEnd"/>
-      <w:proofErr w:type="gramStart"/>
       <w:r>
         <w:t xml:space="preserve">,  </w:t>
       </w:r>
-      <w:proofErr w:type="spellStart"/>
       <w:r>
         <w:rPr>
           <w:lang w:val="en-US"/>
         </w:rPr>
         <w:t>ReportDataProvider</w:t>
       </w:r>
-      <w:proofErr w:type="spellEnd"/>
-      <w:proofErr w:type="gramEnd"/>
       <w:r>
         <w:t>.</w:t>
       </w:r>
@@ -1065,7 +1146,6 @@
         <w:ind w:firstLine="567"/>
         <w:jc w:val="both"/>
       </w:pPr>
-      <w:proofErr w:type="spellStart"/>
       <w:r>
         <w:rPr>
           <w:b/>
@@ -1073,7 +1153,6 @@
         </w:rPr>
         <w:t>ReportGenerator</w:t>
       </w:r>
-      <w:proofErr w:type="spellEnd"/>
       <w:r>
         <w:rPr>
           <w:b/>
@@ -1089,7 +1168,6 @@
         <w:ind w:firstLine="567"/>
         <w:jc w:val="both"/>
       </w:pPr>
-      <w:proofErr w:type="spellStart"/>
       <w:r>
         <w:rPr>
           <w:b/>
@@ -1097,7 +1175,6 @@
         </w:rPr>
         <w:t>ExcelReportingService</w:t>
       </w:r>
-      <w:proofErr w:type="spellEnd"/>
       <w:r>
         <w:rPr>
           <w:b/>
@@ -1107,36 +1184,27 @@
       <w:r>
         <w:t xml:space="preserve">Реализует интерфейс </w:t>
       </w:r>
-      <w:proofErr w:type="spellStart"/>
       <w:r>
         <w:rPr>
           <w:lang w:val="en-US"/>
         </w:rPr>
         <w:t>IExcelReportingService</w:t>
       </w:r>
-      <w:proofErr w:type="spellEnd"/>
       <w:r>
         <w:t xml:space="preserve">. </w:t>
       </w:r>
-      <w:proofErr w:type="gramStart"/>
-      <w:r>
-        <w:t>Предназначен</w:t>
-      </w:r>
-      <w:proofErr w:type="gramEnd"/>
-      <w:r>
-        <w:t xml:space="preserve"> для генерации отчета в формате </w:t>
+      <w:r>
+        <w:t xml:space="preserve">Предназначен для генерации отчета в формате </w:t>
       </w:r>
       <w:r>
         <w:t>.</w:t>
       </w:r>
-      <w:proofErr w:type="spellStart"/>
       <w:r>
         <w:rPr>
           <w:lang w:val="en-US"/>
         </w:rPr>
         <w:t>xslx</w:t>
       </w:r>
-      <w:proofErr w:type="spellEnd"/>
       <w:r>
         <w:t xml:space="preserve"> относительно</w:t>
       </w:r>
@@ -1146,14 +1214,12 @@
       <w:r>
         <w:t xml:space="preserve">объекта отчета. Использует библиотеку </w:t>
       </w:r>
-      <w:proofErr w:type="spellStart"/>
       <w:r>
         <w:rPr>
           <w:lang w:val="en-US"/>
         </w:rPr>
         <w:t>EPPlus</w:t>
       </w:r>
-      <w:proofErr w:type="spellEnd"/>
       <w:r>
         <w:t>.</w:t>
       </w:r>
@@ -1163,16 +1229,13 @@
         <w:ind w:firstLine="567"/>
         <w:jc w:val="both"/>
       </w:pPr>
-      <w:proofErr w:type="spellStart"/>
       <w:r>
         <w:rPr>
           <w:b/>
           <w:lang w:val="en-US"/>
         </w:rPr>
-        <w:lastRenderedPageBreak/>
         <w:t>ExcelWriter</w:t>
       </w:r>
-      <w:proofErr w:type="spellEnd"/>
       <w:r>
         <w:rPr>
           <w:b/>
@@ -1182,14 +1245,12 @@
       <w:r>
         <w:t xml:space="preserve">Содержит методы для построения отдельных блоков отчета, их стили. Использует библиотеку </w:t>
       </w:r>
-      <w:proofErr w:type="spellStart"/>
       <w:r>
         <w:rPr>
           <w:lang w:val="en-US"/>
         </w:rPr>
         <w:t>EPPlus</w:t>
       </w:r>
-      <w:proofErr w:type="spellEnd"/>
       <w:r>
         <w:t>.</w:t>
       </w:r>
@@ -1279,14 +1340,12 @@
       <w:r>
         <w:t>.</w:t>
       </w:r>
-      <w:proofErr w:type="spellStart"/>
       <w:r>
         <w:rPr>
           <w:lang w:val="en-US"/>
         </w:rPr>
         <w:t>xlsx</w:t>
       </w:r>
-      <w:proofErr w:type="spellEnd"/>
       <w:r>
         <w:t xml:space="preserve"> </w:t>
       </w:r>
@@ -1339,13 +1398,8 @@
         <w:ind w:firstLine="567"/>
       </w:pPr>
       <w:r>
-        <w:t xml:space="preserve">Домен для </w:t>
-      </w:r>
-      <w:proofErr w:type="spellStart"/>
-      <w:r>
-        <w:t>десериализации</w:t>
-      </w:r>
-      <w:proofErr w:type="spellEnd"/>
+        <w:t>Домен для десериализации</w:t>
+      </w:r>
       <w:r>
         <w:t xml:space="preserve"> </w:t>
       </w:r>
@@ -1370,14 +1424,12 @@
       <w:r>
         <w:t>/</w:t>
       </w:r>
-      <w:proofErr w:type="spellStart"/>
       <w:r>
         <w:rPr>
           <w:lang w:val="en-US"/>
         </w:rPr>
         <w:t>XmlDomain</w:t>
       </w:r>
-      <w:proofErr w:type="spellEnd"/>
       <w:r>
         <w:t>.</w:t>
       </w:r>
@@ -1387,13 +1439,8 @@
         <w:spacing w:before="200"/>
         <w:ind w:firstLine="567"/>
       </w:pPr>
-      <w:proofErr w:type="spellStart"/>
-      <w:r>
-        <w:t>Десериализация</w:t>
-      </w:r>
-      <w:proofErr w:type="spellEnd"/>
-      <w:r>
-        <w:t xml:space="preserve"> проходит во время </w:t>
+      <w:r>
+        <w:t xml:space="preserve">Десериализация проходит во время </w:t>
       </w:r>
       <w:r>
         <w:t>инициализации провайдеров</w:t>
@@ -1406,19 +1453,260 @@
       <w:pPr>
         <w:pStyle w:val="1"/>
       </w:pPr>
+      <w:r>
+        <w:t>Дополнительные сведения</w:t>
+      </w:r>
+    </w:p>
+    <w:p>
+      <w:pPr>
+        <w:spacing w:before="200"/>
+        <w:ind w:firstLine="567"/>
+      </w:pPr>
+      <w:r>
+        <w:t>Порядок действий для добавления новой сущности:</w:t>
+      </w:r>
+    </w:p>
+    <w:p>
+      <w:pPr>
+        <w:pStyle w:val="a8"/>
+        <w:numPr>
+          <w:ilvl w:val="0"/>
+          <w:numId w:val="1"/>
+        </w:numPr>
+        <w:spacing w:before="200"/>
+      </w:pPr>
+      <w:r>
+        <w:t xml:space="preserve">Описать сущность в </w:t>
+      </w:r>
+      <w:r>
+        <w:rPr>
+          <w:lang w:val="en-US"/>
+        </w:rPr>
+        <w:t>Domain</w:t>
+      </w:r>
+      <w:r>
+        <w:t xml:space="preserve"> </w:t>
+      </w:r>
+      <w:r>
+        <w:t xml:space="preserve">проекте, наследовать от </w:t>
+      </w:r>
+      <w:r>
+        <w:rPr>
+          <w:lang w:val="en-US"/>
+        </w:rPr>
+        <w:t>UniqueEntity</w:t>
+      </w:r>
+    </w:p>
+    <w:p>
+      <w:pPr>
+        <w:pStyle w:val="a8"/>
+        <w:numPr>
+          <w:ilvl w:val="0"/>
+          <w:numId w:val="1"/>
+        </w:numPr>
+        <w:spacing w:before="200"/>
+      </w:pPr>
+      <w:r>
+        <w:t xml:space="preserve">Создать </w:t>
+      </w:r>
+      <w:r>
+        <w:t>*</w:t>
+      </w:r>
+      <w:r>
+        <w:rPr>
+          <w:lang w:val="en-US"/>
+        </w:rPr>
+        <w:t>Configuration</w:t>
+      </w:r>
+      <w:r>
+        <w:t xml:space="preserve"> </w:t>
+      </w:r>
+      <w:r>
+        <w:t xml:space="preserve">класс в </w:t>
+      </w:r>
+      <w:r>
+        <w:rPr>
+          <w:lang w:val="en-US"/>
+        </w:rPr>
+        <w:t>Data</w:t>
+      </w:r>
+      <w:r>
+        <w:t xml:space="preserve"> </w:t>
+      </w:r>
+      <w:r>
+        <w:t>проекте</w:t>
+      </w:r>
+    </w:p>
+    <w:p>
+      <w:pPr>
+        <w:pStyle w:val="a8"/>
+        <w:numPr>
+          <w:ilvl w:val="0"/>
+          <w:numId w:val="1"/>
+        </w:numPr>
+        <w:spacing w:before="200"/>
+      </w:pPr>
+      <w:r>
+        <w:t xml:space="preserve">Добавить в </w:t>
+      </w:r>
+      <w:r>
+        <w:rPr>
+          <w:lang w:val="en-US"/>
+        </w:rPr>
+        <w:t>EntityContext</w:t>
+      </w:r>
+    </w:p>
+    <w:p>
+      <w:pPr>
+        <w:pStyle w:val="a8"/>
+        <w:numPr>
+          <w:ilvl w:val="0"/>
+          <w:numId w:val="1"/>
+        </w:numPr>
+        <w:spacing w:before="200"/>
+      </w:pPr>
+      <w:r>
+        <w:rPr>
+          <w:lang w:val="en-US"/>
+        </w:rPr>
+        <w:t>*</w:t>
+      </w:r>
+      <w:r>
+        <w:t>Добавление на форму</w:t>
+      </w:r>
+      <w:r>
+        <w:rPr>
+          <w:lang w:val="en-US"/>
+        </w:rPr>
+        <w:t>*</w:t>
+      </w:r>
+    </w:p>
+    <w:p>
+      <w:pPr>
+        <w:pStyle w:val="a8"/>
+        <w:numPr>
+          <w:ilvl w:val="0"/>
+          <w:numId w:val="1"/>
+        </w:numPr>
+        <w:spacing w:before="200"/>
+      </w:pPr>
+      <w:r>
+        <w:t xml:space="preserve">Добавить в </w:t>
+      </w:r>
+      <w:r>
+        <w:rPr>
+          <w:lang w:val="en-US"/>
+        </w:rPr>
+        <w:t>xml</w:t>
+      </w:r>
+      <w:r>
+        <w:t xml:space="preserve"> </w:t>
+      </w:r>
+      <w:r>
+        <w:t>файл формул</w:t>
+      </w:r>
+      <w:r>
+        <w:t xml:space="preserve"> новые формулы</w:t>
+      </w:r>
+    </w:p>
+    <w:p>
+      <w:pPr>
+        <w:pStyle w:val="a8"/>
+        <w:numPr>
+          <w:ilvl w:val="0"/>
+          <w:numId w:val="1"/>
+        </w:numPr>
+        <w:spacing w:before="200"/>
+      </w:pPr>
+      <w:r>
+        <w:t>Добавить</w:t>
+      </w:r>
+      <w:r>
+        <w:t xml:space="preserve"> </w:t>
+      </w:r>
+      <w:r>
+        <w:rPr>
+          <w:lang w:val="en-US"/>
+        </w:rPr>
+        <w:t>id</w:t>
+      </w:r>
+      <w:r>
+        <w:t xml:space="preserve"> новых</w:t>
+      </w:r>
+      <w:r>
+        <w:t xml:space="preserve"> формул в </w:t>
+      </w:r>
+      <w:r>
+        <w:rPr>
+          <w:lang w:val="en-US"/>
+        </w:rPr>
+        <w:t>xml</w:t>
+      </w:r>
+      <w:r>
+        <w:t xml:space="preserve"> </w:t>
+      </w:r>
+      <w:r>
+        <w:t>файл структуры таблицы</w:t>
+      </w:r>
+      <w:r>
+        <w:t xml:space="preserve"> отчета</w:t>
+      </w:r>
       <w:bookmarkStart w:id="0" w:name="_GoBack"/>
       <w:bookmarkEnd w:id="0"/>
-      <w:r>
-        <w:t>Дополнительные сведения</w:t>
+    </w:p>
+    <w:p>
+      <w:pPr>
+        <w:pStyle w:val="a8"/>
+        <w:numPr>
+          <w:ilvl w:val="0"/>
+          <w:numId w:val="1"/>
+        </w:numPr>
+        <w:spacing w:before="200"/>
+      </w:pPr>
+      <w:r>
+        <w:t>Создать *</w:t>
+      </w:r>
+      <w:r>
+        <w:rPr>
+          <w:lang w:val="en-US"/>
+        </w:rPr>
+        <w:t>DataProvider</w:t>
+      </w:r>
+      <w:r>
+        <w:t xml:space="preserve"> </w:t>
+      </w:r>
+      <w:r>
+        <w:t xml:space="preserve">класс в </w:t>
+      </w:r>
+      <w:r>
+        <w:rPr>
+          <w:lang w:val="en-US"/>
+        </w:rPr>
+        <w:t>Reporting</w:t>
+      </w:r>
+      <w:r>
+        <w:t xml:space="preserve"> </w:t>
+      </w:r>
+      <w:r>
+        <w:t>проекте</w:t>
+      </w:r>
+      <w:r>
+        <w:t xml:space="preserve">, наследовать от </w:t>
+      </w:r>
+      <w:r>
+        <w:rPr>
+          <w:lang w:val="en-US"/>
+        </w:rPr>
+        <w:t>DataProvider</w:t>
+      </w:r>
+      <w:r>
+        <w:t>, описать</w:t>
       </w:r>
     </w:p>
     <w:p>
       <w:pPr>
         <w:spacing w:before="200"/>
         <w:ind w:firstLine="567"/>
-        <w:rPr>
-          <w:lang w:val="en-US"/>
-        </w:rPr>
       </w:pPr>
     </w:p>
     <w:sectPr>
@@ -1479,6 +1767,127 @@
     </w:p>
   </w:footnote>
 </w:footnotes>
+</file>
+
+<file path=word/numbering.xml><?xml version="1.0" encoding="utf-8"?>
+<w:numbering xmlns:wpc="http://schemas.microsoft.com/office/word/2010/wordprocessingCanvas" xmlns:mc="http://schemas.openxmlformats.org/markup-compatibility/2006" xmlns:o="urn:schemas-microsoft-com:office:office" xmlns:r="http://schemas.openxmlformats.org/officeDocument/2006/relationships" xmlns:m="http://schemas.openxmlformats.org/officeDocument/2006/math" xmlns:v="urn:schemas-microsoft-com:vml" xmlns:wp14="http://schemas.microsoft.com/office/word/2010/wordprocessingDrawing" xmlns:wp="http://schemas.openxmlformats.org/drawingml/2006/wordprocessingDrawing" xmlns:w10="urn:schemas-microsoft-com:office:word" xmlns:w="http://schemas.openxmlformats.org/wordprocessingml/2006/main" xmlns:w14="http://schemas.microsoft.com/office/word/2010/wordml" xmlns:wpg="http://schemas.microsoft.com/office/word/2010/wordprocessingGroup" xmlns:wpi="http://schemas.microsoft.com/office/word/2010/wordprocessingInk" xmlns:wne="http://schemas.microsoft.com/office/word/2006/wordml" xmlns:wps="http://schemas.microsoft.com/office/word/2010/wordprocessingShape" mc:Ignorable="w14 wp14">
+  <w:abstractNum w:abstractNumId="0">
+    <w:nsid w:val="3ADF3524"/>
+    <w:multiLevelType w:val="hybridMultilevel"/>
+    <w:tmpl w:val="EDA0DA16"/>
+    <w:lvl w:ilvl="0" w:tplc="04190001">
+      <w:start w:val="1"/>
+      <w:numFmt w:val="bullet"/>
+      <w:lvlText w:val=""/>
+      <w:lvlJc w:val="left"/>
+      <w:pPr>
+        <w:ind w:left="1287" w:hanging="360"/>
+      </w:pPr>
+      <w:rPr>
+        <w:rFonts w:ascii="Symbol" w:hAnsi="Symbol" w:hint="default"/>
+      </w:rPr>
+    </w:lvl>
+    <w:lvl w:ilvl="1" w:tplc="04190003" w:tentative="1">
+      <w:start w:val="1"/>
+      <w:numFmt w:val="bullet"/>
+      <w:lvlText w:val="o"/>
+      <w:lvlJc w:val="left"/>
+      <w:pPr>
+        <w:ind w:left="2007" w:hanging="360"/>
+      </w:pPr>
+      <w:rPr>
+        <w:rFonts w:ascii="Courier New" w:hAnsi="Courier New" w:cs="Courier New" w:hint="default"/>
+      </w:rPr>
+    </w:lvl>
+    <w:lvl w:ilvl="2" w:tplc="04190005" w:tentative="1">
+      <w:start w:val="1"/>
+      <w:numFmt w:val="bullet"/>
+      <w:lvlText w:val=""/>
+      <w:lvlJc w:val="left"/>
+      <w:pPr>
+        <w:ind w:left="2727" w:hanging="360"/>
+      </w:pPr>
+      <w:rPr>
+        <w:rFonts w:ascii="Wingdings" w:hAnsi="Wingdings" w:hint="default"/>
+      </w:rPr>
+    </w:lvl>
+    <w:lvl w:ilvl="3" w:tplc="04190001" w:tentative="1">
+      <w:start w:val="1"/>
+      <w:numFmt w:val="bullet"/>
+      <w:lvlText w:val=""/>
+      <w:lvlJc w:val="left"/>
+      <w:pPr>
+        <w:ind w:left="3447" w:hanging="360"/>
+      </w:pPr>
+      <w:rPr>
+        <w:rFonts w:ascii="Symbol" w:hAnsi="Symbol" w:hint="default"/>
+      </w:rPr>
+    </w:lvl>
+    <w:lvl w:ilvl="4" w:tplc="04190003" w:tentative="1">
+      <w:start w:val="1"/>
+      <w:numFmt w:val="bullet"/>
+      <w:lvlText w:val="o"/>
+      <w:lvlJc w:val="left"/>
+      <w:pPr>
+        <w:ind w:left="4167" w:hanging="360"/>
+      </w:pPr>
+      <w:rPr>
+        <w:rFonts w:ascii="Courier New" w:hAnsi="Courier New" w:cs="Courier New" w:hint="default"/>
+      </w:rPr>
+    </w:lvl>
+    <w:lvl w:ilvl="5" w:tplc="04190005" w:tentative="1">
+      <w:start w:val="1"/>
+      <w:numFmt w:val="bullet"/>
+      <w:lvlText w:val=""/>
+      <w:lvlJc w:val="left"/>
+      <w:pPr>
+        <w:ind w:left="4887" w:hanging="360"/>
+      </w:pPr>
+      <w:rPr>
+        <w:rFonts w:ascii="Wingdings" w:hAnsi="Wingdings" w:hint="default"/>
+      </w:rPr>
+    </w:lvl>
+    <w:lvl w:ilvl="6" w:tplc="04190001" w:tentative="1">
+      <w:start w:val="1"/>
+      <w:numFmt w:val="bullet"/>
+      <w:lvlText w:val=""/>
+      <w:lvlJc w:val="left"/>
+      <w:pPr>
+        <w:ind w:left="5607" w:hanging="360"/>
+      </w:pPr>
+      <w:rPr>
+        <w:rFonts w:ascii="Symbol" w:hAnsi="Symbol" w:hint="default"/>
+      </w:rPr>
+    </w:lvl>
+    <w:lvl w:ilvl="7" w:tplc="04190003" w:tentative="1">
+      <w:start w:val="1"/>
+      <w:numFmt w:val="bullet"/>
+      <w:lvlText w:val="o"/>
+      <w:lvlJc w:val="left"/>
+      <w:pPr>
+        <w:ind w:left="6327" w:hanging="360"/>
+      </w:pPr>
+      <w:rPr>
+        <w:rFonts w:ascii="Courier New" w:hAnsi="Courier New" w:cs="Courier New" w:hint="default"/>
+      </w:rPr>
+    </w:lvl>
+    <w:lvl w:ilvl="8" w:tplc="04190005" w:tentative="1">
+      <w:start w:val="1"/>
+      <w:numFmt w:val="bullet"/>
+      <w:lvlText w:val=""/>
+      <w:lvlJc w:val="left"/>
+      <w:pPr>
+        <w:ind w:left="7047" w:hanging="360"/>
+      </w:pPr>
+      <w:rPr>
+        <w:rFonts w:ascii="Wingdings" w:hAnsi="Wingdings" w:hint="default"/>
+      </w:rPr>
+    </w:lvl>
+  </w:abstractNum>
+  <w:num w:numId="1">
+    <w:abstractNumId w:val="0"/>
+  </w:num>
+</w:numbering>
 </file>
 
 <file path=word/styles.xml><?xml version="1.0" encoding="utf-8"?>
@@ -1785,6 +2194,17 @@
       <w:vertAlign w:val="superscript"/>
     </w:rPr>
   </w:style>
+  <w:style w:type="paragraph" w:styleId="a8">
+    <w:name w:val="List Paragraph"/>
+    <w:basedOn w:val="a"/>
+    <w:uiPriority w:val="34"/>
+    <w:qFormat/>
+    <w:rsid w:val="00437B4F"/>
+    <w:pPr>
+      <w:ind w:left="720"/>
+      <w:contextualSpacing/>
+    </w:pPr>
+  </w:style>
 </w:styles>
 </file>
 
@@ -2091,6 +2511,17 @@
     <w:rPr>
       <w:vertAlign w:val="superscript"/>
     </w:rPr>
+  </w:style>
+  <w:style w:type="paragraph" w:styleId="a8">
+    <w:name w:val="List Paragraph"/>
+    <w:basedOn w:val="a"/>
+    <w:uiPriority w:val="34"/>
+    <w:qFormat/>
+    <w:rsid w:val="00437B4F"/>
+    <w:pPr>
+      <w:ind w:left="720"/>
+      <w:contextualSpacing/>
+    </w:pPr>
   </w:style>
 </w:styles>
 </file>
@@ -2385,7 +2816,7 @@
 </file>
 
 <file path=customXml/itemProps1.xml><?xml version="1.0" encoding="utf-8"?>
-<ds:datastoreItem xmlns:ds="http://schemas.openxmlformats.org/officeDocument/2006/customXml" ds:itemID="{59B218F5-2934-4AE0-8062-336CEA51441A}">
+<ds:datastoreItem xmlns:ds="http://schemas.openxmlformats.org/officeDocument/2006/customXml" ds:itemID="{33ACDB7B-D0B2-4051-B12C-D0FF0325C046}">
   <ds:schemaRefs>
     <ds:schemaRef ds:uri="http://schemas.openxmlformats.org/officeDocument/2006/bibliography"/>
   </ds:schemaRefs>

</xml_diff>

<commit_message>
Some minor bugs fixed
</commit_message>
<xml_diff>
--- a/doc/Developer guide.docx
+++ b/doc/Developer guide.docx
@@ -83,95 +83,113 @@
       <w:pPr>
         <w:spacing w:before="200"/>
       </w:pPr>
+      <w:proofErr w:type="spellStart"/>
       <w:r>
         <w:rPr>
           <w:lang w:val="en-US"/>
         </w:rPr>
         <w:t>Git</w:t>
       </w:r>
-      <w:r>
-        <w:t xml:space="preserve"> </w:t>
-      </w:r>
+      <w:proofErr w:type="spellEnd"/>
+      <w:r>
+        <w:t xml:space="preserve"> </w:t>
+      </w:r>
+      <w:proofErr w:type="spellStart"/>
       <w:r>
         <w:t>репозиторий</w:t>
       </w:r>
+      <w:proofErr w:type="spellEnd"/>
       <w:r>
         <w:t xml:space="preserve">: </w:t>
       </w:r>
-      <w:hyperlink r:id="rId9" w:history="1">
-        <w:r>
-          <w:rPr>
-            <w:rStyle w:val="a9"/>
-            <w:lang w:val="en-US"/>
-          </w:rPr>
-          <w:t>https</w:t>
-        </w:r>
-        <w:r>
-          <w:rPr>
-            <w:rStyle w:val="a9"/>
-          </w:rPr>
-          <w:t>://</w:t>
-        </w:r>
-        <w:r>
-          <w:rPr>
-            <w:rStyle w:val="a9"/>
-            <w:lang w:val="en-US"/>
-          </w:rPr>
-          <w:t>github</w:t>
-        </w:r>
-        <w:r>
-          <w:rPr>
-            <w:rStyle w:val="a9"/>
-          </w:rPr>
-          <w:t>.</w:t>
-        </w:r>
-        <w:r>
-          <w:rPr>
-            <w:rStyle w:val="a9"/>
-            <w:lang w:val="en-US"/>
-          </w:rPr>
-          <w:t>com</w:t>
-        </w:r>
-        <w:r>
-          <w:rPr>
-            <w:rStyle w:val="a9"/>
-          </w:rPr>
-          <w:t>/</w:t>
-        </w:r>
-        <w:r>
-          <w:rPr>
-            <w:rStyle w:val="a9"/>
-            <w:lang w:val="en-US"/>
-          </w:rPr>
-          <w:t>v</w:t>
-        </w:r>
-        <w:r>
-          <w:rPr>
-            <w:rStyle w:val="a9"/>
-          </w:rPr>
-          <w:t>-</w:t>
-        </w:r>
-        <w:r>
-          <w:rPr>
-            <w:rStyle w:val="a9"/>
-            <w:lang w:val="en-US"/>
-          </w:rPr>
-          <w:t>zubritsky</w:t>
-        </w:r>
-        <w:r>
-          <w:rPr>
-            <w:rStyle w:val="a9"/>
-          </w:rPr>
-          <w:t>/</w:t>
-        </w:r>
-        <w:r>
-          <w:rPr>
-            <w:rStyle w:val="a9"/>
-            <w:lang w:val="en-US"/>
-          </w:rPr>
-          <w:t>MilitaryFaculty</w:t>
-        </w:r>
-      </w:hyperlink>
+      <w:r>
+        <w:fldChar w:fldCharType="begin"/>
+      </w:r>
+      <w:r>
+        <w:instrText xml:space="preserve"> HYPERLINK "https://github.com/v-zubritsky/MilitaryFaculty" </w:instrText>
+      </w:r>
+      <w:r>
+        <w:fldChar w:fldCharType="separate"/>
+      </w:r>
+      <w:r>
+        <w:rPr>
+          <w:rStyle w:val="a9"/>
+          <w:lang w:val="en-US"/>
+        </w:rPr>
+        <w:t>https</w:t>
+      </w:r>
+      <w:r>
+        <w:rPr>
+          <w:rStyle w:val="a9"/>
+        </w:rPr>
+        <w:t>://</w:t>
+      </w:r>
+      <w:r>
+        <w:rPr>
+          <w:rStyle w:val="a9"/>
+          <w:lang w:val="en-US"/>
+        </w:rPr>
+        <w:t>github</w:t>
+      </w:r>
+      <w:r>
+        <w:rPr>
+          <w:rStyle w:val="a9"/>
+        </w:rPr>
+        <w:t>.</w:t>
+      </w:r>
+      <w:r>
+        <w:rPr>
+          <w:rStyle w:val="a9"/>
+          <w:lang w:val="en-US"/>
+        </w:rPr>
+        <w:t>com</w:t>
+      </w:r>
+      <w:r>
+        <w:rPr>
+          <w:rStyle w:val="a9"/>
+        </w:rPr>
+        <w:t>/</w:t>
+      </w:r>
+      <w:r>
+        <w:rPr>
+          <w:rStyle w:val="a9"/>
+          <w:lang w:val="en-US"/>
+        </w:rPr>
+        <w:t>v</w:t>
+      </w:r>
+      <w:r>
+        <w:rPr>
+          <w:rStyle w:val="a9"/>
+        </w:rPr>
+        <w:t>-</w:t>
+      </w:r>
+      <w:r>
+        <w:rPr>
+          <w:rStyle w:val="a9"/>
+          <w:lang w:val="en-US"/>
+        </w:rPr>
+        <w:t>zubritsky</w:t>
+      </w:r>
+      <w:r>
+        <w:rPr>
+          <w:rStyle w:val="a9"/>
+        </w:rPr>
+        <w:t>/</w:t>
+      </w:r>
+      <w:r>
+        <w:rPr>
+          <w:rStyle w:val="a9"/>
+          <w:lang w:val="en-US"/>
+        </w:rPr>
+        <w:t>MilitaryFaculty</w:t>
+      </w:r>
+      <w:r>
+        <w:rPr>
+          <w:rStyle w:val="a9"/>
+          <w:lang w:val="en-US"/>
+        </w:rPr>
+        <w:fldChar w:fldCharType="end"/>
+      </w:r>
       <w:r>
         <w:t xml:space="preserve"> (</w:t>
       </w:r>
@@ -206,19 +224,56 @@
     <w:p>
       <w:pPr>
         <w:spacing w:before="200"/>
-        <w:rPr>
-          <w:lang w:val="en-US"/>
-        </w:rPr>
+      </w:pPr>
+      <w:r>
+        <w:t xml:space="preserve">Новую версию документации искать в </w:t>
+      </w:r>
+      <w:proofErr w:type="spellStart"/>
+      <w:r>
+        <w:rPr>
+          <w:lang w:val="en-US"/>
+        </w:rPr>
+        <w:t>git</w:t>
+      </w:r>
+      <w:proofErr w:type="spellEnd"/>
+      <w:r>
+        <w:t xml:space="preserve"> </w:t>
+      </w:r>
+      <w:proofErr w:type="spellStart"/>
+      <w:r>
+        <w:t>репозитории</w:t>
+      </w:r>
+      <w:proofErr w:type="spellEnd"/>
+    </w:p>
+    <w:p>
+      <w:pPr>
+        <w:spacing w:before="200"/>
       </w:pPr>
       <w:r>
         <w:t xml:space="preserve">Рекомендуется использовать </w:t>
       </w:r>
-      <w:r>
-        <w:rPr>
-          <w:lang w:val="en-US"/>
-        </w:rPr>
-        <w:t>Reshrper</w:t>
-      </w:r>
+      <w:proofErr w:type="spellStart"/>
+      <w:r>
+        <w:rPr>
+          <w:lang w:val="en-US"/>
+        </w:rPr>
+        <w:t>Resh</w:t>
+      </w:r>
+      <w:r>
+        <w:rPr>
+          <w:lang w:val="en-US"/>
+        </w:rPr>
+        <w:t>a</w:t>
+      </w:r>
+      <w:bookmarkStart w:id="0" w:name="_GoBack"/>
+      <w:bookmarkEnd w:id="0"/>
+      <w:r>
+        <w:rPr>
+          <w:lang w:val="en-US"/>
+        </w:rPr>
+        <w:t>rper</w:t>
+      </w:r>
+      <w:proofErr w:type="spellEnd"/>
     </w:p>
     <w:p>
       <w:pPr>
@@ -238,6 +293,14 @@
       </w:r>
       <w:r>
         <w:t>комментарии</w:t>
+      </w:r>
+    </w:p>
+    <w:p>
+      <w:pPr>
+        <w:spacing w:before="200"/>
+      </w:pPr>
+      <w:r>
+        <w:t>Для генерации новой базы данных – создать консольное приложение, заполнить базу необходимыми сущностями и сохранить.</w:t>
       </w:r>
     </w:p>
     <w:p>
@@ -331,12 +394,14 @@
       <w:r>
         <w:t xml:space="preserve">Используемые библиотеки: </w:t>
       </w:r>
+      <w:proofErr w:type="spellStart"/>
       <w:r>
         <w:rPr>
           <w:lang w:val="en-US"/>
         </w:rPr>
         <w:t>EntityFramework</w:t>
       </w:r>
+      <w:proofErr w:type="spellEnd"/>
     </w:p>
     <w:p>
       <w:pPr>
@@ -360,6 +425,7 @@
         <w:ind w:firstLine="567"/>
         <w:jc w:val="both"/>
       </w:pPr>
+      <w:proofErr w:type="spellStart"/>
       <w:r>
         <w:rPr>
           <w:b/>
@@ -367,6 +433,7 @@
         </w:rPr>
         <w:t>EntityContext</w:t>
       </w:r>
+      <w:proofErr w:type="spellEnd"/>
       <w:r>
         <w:rPr>
           <w:b/>
@@ -391,12 +458,14 @@
       <w:r>
         <w:t xml:space="preserve"> </w:t>
       </w:r>
+      <w:proofErr w:type="spellStart"/>
       <w:r>
         <w:rPr>
           <w:lang w:val="en-US"/>
         </w:rPr>
         <w:t>DbContext</w:t>
       </w:r>
+      <w:proofErr w:type="spellEnd"/>
       <w:r>
         <w:t>.</w:t>
       </w:r>
@@ -476,9 +545,11 @@
       <w:r>
         <w:t xml:space="preserve">. </w:t>
       </w:r>
+      <w:proofErr w:type="spellStart"/>
       <w:r>
         <w:t>Наслудует</w:t>
       </w:r>
+      <w:proofErr w:type="spellEnd"/>
       <w:r>
         <w:t xml:space="preserve"> </w:t>
       </w:r>
@@ -488,12 +559,14 @@
       <w:r>
         <w:t xml:space="preserve"> </w:t>
       </w:r>
+      <w:proofErr w:type="spellStart"/>
       <w:r>
         <w:rPr>
           <w:lang w:val="en-US"/>
         </w:rPr>
         <w:t>EntityTypeConfiguration</w:t>
       </w:r>
+      <w:proofErr w:type="spellEnd"/>
       <w:r>
         <w:t>.</w:t>
       </w:r>
@@ -516,10 +589,14 @@
       <w:r>
         <w:rPr>
           <w:b/>
+          <w:lang w:val="en-US"/>
         </w:rPr>
         <w:t>:</w:t>
       </w:r>
       <w:r>
+        <w:rPr>
+          <w:lang w:val="en-US"/>
+        </w:rPr>
         <w:t xml:space="preserve"> </w:t>
       </w:r>
       <w:r>
@@ -529,41 +606,67 @@
         <w:t>Generic</w:t>
       </w:r>
       <w:r>
+        <w:rPr>
+          <w:lang w:val="en-US"/>
+        </w:rPr>
         <w:t xml:space="preserve"> </w:t>
       </w:r>
       <w:r>
         <w:t>класс</w:t>
       </w:r>
       <w:r>
+        <w:rPr>
+          <w:lang w:val="en-US"/>
+        </w:rPr>
         <w:t xml:space="preserve">. </w:t>
       </w:r>
       <w:r>
         <w:t>Реализует</w:t>
       </w:r>
       <w:r>
+        <w:rPr>
+          <w:lang w:val="en-US"/>
+        </w:rPr>
         <w:t xml:space="preserve"> </w:t>
       </w:r>
       <w:r>
         <w:t>интерфейс</w:t>
       </w:r>
       <w:r>
-        <w:t xml:space="preserve"> </w:t>
-      </w:r>
+        <w:rPr>
+          <w:lang w:val="en-US"/>
+        </w:rPr>
+        <w:t xml:space="preserve"> </w:t>
+      </w:r>
+      <w:proofErr w:type="spellStart"/>
       <w:r>
         <w:rPr>
           <w:lang w:val="en-US"/>
         </w:rPr>
         <w:t>IRepository</w:t>
       </w:r>
-      <w:r>
+      <w:proofErr w:type="spellEnd"/>
+      <w:r>
+        <w:rPr>
+          <w:lang w:val="en-US"/>
+        </w:rPr>
         <w:t xml:space="preserve">. </w:t>
       </w:r>
       <w:r>
         <w:t>Предоставляет</w:t>
       </w:r>
       <w:r>
-        <w:t xml:space="preserve"> доступ к определенному </w:t>
-      </w:r>
+        <w:t xml:space="preserve"> доступ к </w:t>
+      </w:r>
+      <w:proofErr w:type="gramStart"/>
+      <w:r>
+        <w:t>определенному</w:t>
+      </w:r>
+      <w:proofErr w:type="gramEnd"/>
+      <w:r>
+        <w:t xml:space="preserve"> </w:t>
+      </w:r>
+      <w:proofErr w:type="spellStart"/>
       <w:r>
         <w:rPr>
           <w:lang w:val="en-US"/>
@@ -576,18 +679,21 @@
         </w:rPr>
         <w:t>Set</w:t>
       </w:r>
+      <w:proofErr w:type="spellEnd"/>
       <w:r>
         <w:t xml:space="preserve"> </w:t>
       </w:r>
       <w:r>
         <w:t xml:space="preserve">из </w:t>
       </w:r>
+      <w:proofErr w:type="spellStart"/>
       <w:r>
         <w:rPr>
           <w:lang w:val="en-US"/>
         </w:rPr>
         <w:t>EntityContext</w:t>
       </w:r>
+      <w:proofErr w:type="spellEnd"/>
       <w:r>
         <w:t>.</w:t>
       </w:r>
@@ -629,6 +735,7 @@
         <w:pStyle w:val="1"/>
       </w:pPr>
       <w:r>
+        <w:lastRenderedPageBreak/>
         <w:t>Проект</w:t>
       </w:r>
       <w:r>
@@ -716,7 +823,6 @@
         <w:pStyle w:val="a3"/>
       </w:pPr>
       <w:r>
-        <w:lastRenderedPageBreak/>
         <w:t>Ключевые</w:t>
       </w:r>
       <w:r>
@@ -734,6 +840,7 @@
         <w:ind w:firstLine="567"/>
         <w:jc w:val="both"/>
       </w:pPr>
+      <w:proofErr w:type="spellStart"/>
       <w:r>
         <w:rPr>
           <w:b/>
@@ -741,6 +848,7 @@
         </w:rPr>
         <w:t>UniqueEntity</w:t>
       </w:r>
+      <w:proofErr w:type="spellEnd"/>
       <w:r>
         <w:rPr>
           <w:b/>
@@ -753,17 +861,24 @@
       <w:r>
         <w:t xml:space="preserve">Реализует интерфейс </w:t>
       </w:r>
+      <w:proofErr w:type="spellStart"/>
       <w:r>
         <w:rPr>
           <w:lang w:val="en-US"/>
         </w:rPr>
         <w:t>IUniqueEntity</w:t>
       </w:r>
+      <w:proofErr w:type="spellEnd"/>
       <w:r>
         <w:t xml:space="preserve">. </w:t>
       </w:r>
-      <w:r>
-        <w:t xml:space="preserve">Исходные класс для всех сущностей в </w:t>
+      <w:proofErr w:type="gramStart"/>
+      <w:r>
+        <w:t>Исходные</w:t>
+      </w:r>
+      <w:proofErr w:type="gramEnd"/>
+      <w:r>
+        <w:t xml:space="preserve"> класс для всех сущностей в </w:t>
       </w:r>
       <w:r>
         <w:t>приложении</w:t>
@@ -788,7 +903,15 @@
         <w:ind w:firstLine="567"/>
       </w:pPr>
       <w:r>
-        <w:t>Проект содежит все сущности используемые в приложении.</w:t>
+        <w:t xml:space="preserve">Проект </w:t>
+      </w:r>
+      <w:proofErr w:type="spellStart"/>
+      <w:r>
+        <w:t>содежит</w:t>
+      </w:r>
+      <w:proofErr w:type="spellEnd"/>
+      <w:r>
+        <w:t xml:space="preserve"> все сущности используемые в приложении.</w:t>
       </w:r>
     </w:p>
     <w:p>
@@ -996,12 +1119,14 @@
       <w:r>
         <w:t xml:space="preserve">, </w:t>
       </w:r>
+      <w:proofErr w:type="spellStart"/>
       <w:r>
         <w:rPr>
           <w:lang w:val="en-US"/>
         </w:rPr>
         <w:t>EPPlus</w:t>
       </w:r>
+      <w:proofErr w:type="spellEnd"/>
     </w:p>
     <w:p>
       <w:pPr>
@@ -1025,6 +1150,7 @@
         <w:ind w:firstLine="567"/>
         <w:jc w:val="both"/>
       </w:pPr>
+      <w:proofErr w:type="spellStart"/>
       <w:r>
         <w:rPr>
           <w:b/>
@@ -1032,6 +1158,7 @@
         </w:rPr>
         <w:t>DataProvider</w:t>
       </w:r>
+      <w:proofErr w:type="spellEnd"/>
       <w:r>
         <w:rPr>
           <w:b/>
@@ -1065,6 +1192,7 @@
       <w:r>
         <w:t xml:space="preserve"> </w:t>
       </w:r>
+      <w:proofErr w:type="spellStart"/>
       <w:r>
         <w:rPr>
           <w:i/>
@@ -1072,6 +1200,7 @@
         </w:rPr>
         <w:t>IDataProvider</w:t>
       </w:r>
+      <w:proofErr w:type="spellEnd"/>
       <w:r>
         <w:t xml:space="preserve">, </w:t>
       </w:r>
@@ -1150,13 +1279,16 @@
         <w:ind w:firstLine="567"/>
         <w:jc w:val="both"/>
       </w:pPr>
-      <w:r>
-        <w:rPr>
-          <w:b/>
-          <w:lang w:val="en-US"/>
-        </w:rPr>
+      <w:proofErr w:type="spellStart"/>
+      <w:r>
+        <w:rPr>
+          <w:b/>
+          <w:lang w:val="en-US"/>
+        </w:rPr>
+        <w:lastRenderedPageBreak/>
         <w:t>DataProviderContainer</w:t>
       </w:r>
+      <w:proofErr w:type="spellEnd"/>
       <w:r>
         <w:rPr>
           <w:b/>
@@ -1169,12 +1301,14 @@
       <w:r>
         <w:t xml:space="preserve"> классы, которые наследованы от </w:t>
       </w:r>
+      <w:proofErr w:type="spellStart"/>
       <w:r>
         <w:rPr>
           <w:lang w:val="en-US"/>
         </w:rPr>
         <w:t>DataProvider</w:t>
       </w:r>
+      <w:proofErr w:type="spellEnd"/>
       <w:r>
         <w:t>. Служит для установки ограничений информации по типу заданной сущности (научный сотрудник, кафедра) и по интервалу времени, в которое были выпущены научные работы.</w:t>
       </w:r>
@@ -1184,26 +1318,29 @@
         <w:ind w:firstLine="567"/>
         <w:jc w:val="both"/>
       </w:pPr>
-      <w:r>
-        <w:rPr>
-          <w:b/>
-          <w:lang w:val="en-US"/>
-        </w:rPr>
-        <w:lastRenderedPageBreak/>
+      <w:proofErr w:type="spellStart"/>
+      <w:r>
+        <w:rPr>
+          <w:b/>
+          <w:lang w:val="en-US"/>
+        </w:rPr>
         <w:t>ReportDataProvider</w:t>
       </w:r>
+      <w:proofErr w:type="spellEnd"/>
       <w:r>
         <w:t>: Агрегирует</w:t>
       </w:r>
       <w:r>
         <w:t xml:space="preserve"> классы, которые наследованы от </w:t>
       </w:r>
+      <w:proofErr w:type="spellStart"/>
       <w:r>
         <w:rPr>
           <w:lang w:val="en-US"/>
         </w:rPr>
         <w:t>DataProvider</w:t>
       </w:r>
+      <w:proofErr w:type="spellEnd"/>
       <w:r>
         <w:t>. Служит для подсчета значений по имени заданного атрибута (совпадает с переменной из формул).</w:t>
       </w:r>
@@ -1213,6 +1350,7 @@
         <w:ind w:firstLine="567"/>
         <w:jc w:val="both"/>
       </w:pPr>
+      <w:proofErr w:type="spellStart"/>
       <w:r>
         <w:rPr>
           <w:b/>
@@ -1220,6 +1358,7 @@
         </w:rPr>
         <w:t>FormulaInfo</w:t>
       </w:r>
+      <w:proofErr w:type="spellEnd"/>
       <w:r>
         <w:rPr>
           <w:b/>
@@ -1241,6 +1380,7 @@
         <w:ind w:firstLine="567"/>
         <w:jc w:val="both"/>
       </w:pPr>
+      <w:proofErr w:type="spellStart"/>
       <w:r>
         <w:rPr>
           <w:b/>
@@ -1248,6 +1388,7 @@
         </w:rPr>
         <w:t>FormulaProvider</w:t>
       </w:r>
+      <w:proofErr w:type="spellEnd"/>
       <w:r>
         <w:rPr>
           <w:b/>
@@ -1263,24 +1404,33 @@
       <w:r>
         <w:t xml:space="preserve">Реализует интерфейс </w:t>
       </w:r>
+      <w:proofErr w:type="spellStart"/>
       <w:r>
         <w:rPr>
           <w:lang w:val="en-US"/>
         </w:rPr>
         <w:t>IFormulaProvider</w:t>
       </w:r>
+      <w:proofErr w:type="spellEnd"/>
       <w:r>
         <w:t xml:space="preserve">. </w:t>
       </w:r>
-      <w:r>
-        <w:t xml:space="preserve">Десериализует список формул. В итоге содержит их в виде коллекции </w:t>
-      </w:r>
+      <w:proofErr w:type="spellStart"/>
+      <w:r>
+        <w:t>Десериализует</w:t>
+      </w:r>
+      <w:proofErr w:type="spellEnd"/>
+      <w:r>
+        <w:t xml:space="preserve"> список формул. В итоге содержит их в виде коллекции </w:t>
+      </w:r>
+      <w:proofErr w:type="spellStart"/>
       <w:r>
         <w:rPr>
           <w:lang w:val="en-US"/>
         </w:rPr>
         <w:t>FormulaInfo</w:t>
       </w:r>
+      <w:proofErr w:type="spellEnd"/>
       <w:r>
         <w:rPr>
           <w:b/>
@@ -1315,24 +1465,28 @@
       <w:r>
         <w:t xml:space="preserve">Предназначен для вычисления текстовых формул используя классы </w:t>
       </w:r>
+      <w:proofErr w:type="spellStart"/>
       <w:r>
         <w:rPr>
           <w:lang w:val="en-US"/>
         </w:rPr>
         <w:t>FormulaInfo</w:t>
       </w:r>
+      <w:proofErr w:type="spellEnd"/>
       <w:r>
         <w:t xml:space="preserve"> и</w:t>
       </w:r>
       <w:r>
         <w:t xml:space="preserve"> </w:t>
       </w:r>
+      <w:proofErr w:type="spellStart"/>
       <w:r>
         <w:rPr>
           <w:lang w:val="en-US"/>
         </w:rPr>
         <w:t>ReportDataProvider</w:t>
       </w:r>
+      <w:proofErr w:type="spellEnd"/>
       <w:r>
         <w:t>.</w:t>
       </w:r>
@@ -1375,6 +1529,7 @@
         <w:ind w:firstLine="567"/>
         <w:jc w:val="both"/>
       </w:pPr>
+      <w:proofErr w:type="spellStart"/>
       <w:r>
         <w:rPr>
           <w:b/>
@@ -1382,6 +1537,7 @@
         </w:rPr>
         <w:t>ReportTableProvider</w:t>
       </w:r>
+      <w:proofErr w:type="spellEnd"/>
       <w:r>
         <w:rPr>
           <w:b/>
@@ -1397,24 +1553,33 @@
       <w:r>
         <w:t xml:space="preserve">Реализует интерфейс </w:t>
       </w:r>
+      <w:proofErr w:type="spellStart"/>
       <w:r>
         <w:rPr>
           <w:lang w:val="en-US"/>
         </w:rPr>
         <w:t>IReportTableProvider</w:t>
       </w:r>
+      <w:proofErr w:type="spellEnd"/>
       <w:r>
         <w:t xml:space="preserve">. </w:t>
       </w:r>
-      <w:r>
-        <w:t xml:space="preserve">Десериализует структуру таблиц отчета. В итоге содержит их в виде коллекции </w:t>
-      </w:r>
+      <w:proofErr w:type="spellStart"/>
+      <w:r>
+        <w:t>Десериализует</w:t>
+      </w:r>
+      <w:proofErr w:type="spellEnd"/>
+      <w:r>
+        <w:t xml:space="preserve"> структуру таблиц отчета. В итоге содержит их в виде коллекции </w:t>
+      </w:r>
+      <w:proofErr w:type="spellStart"/>
       <w:r>
         <w:rPr>
           <w:lang w:val="en-US"/>
         </w:rPr>
         <w:t>XReportTable</w:t>
       </w:r>
+      <w:proofErr w:type="spellEnd"/>
       <w:r>
         <w:t>.</w:t>
       </w:r>
@@ -1452,12 +1617,14 @@
       <w:r>
         <w:t xml:space="preserve"> </w:t>
       </w:r>
+      <w:proofErr w:type="spellStart"/>
       <w:r>
         <w:rPr>
           <w:lang w:val="en-US"/>
         </w:rPr>
         <w:t>ReportTable</w:t>
       </w:r>
+      <w:proofErr w:type="spellEnd"/>
       <w:r>
         <w:t xml:space="preserve"> -&gt;</w:t>
       </w:r>
@@ -1467,12 +1634,14 @@
       <w:r>
         <w:t xml:space="preserve"> </w:t>
       </w:r>
+      <w:proofErr w:type="spellStart"/>
       <w:r>
         <w:rPr>
           <w:lang w:val="en-US"/>
         </w:rPr>
         <w:t>ReportGroup</w:t>
       </w:r>
+      <w:proofErr w:type="spellEnd"/>
       <w:r>
         <w:t xml:space="preserve"> -&gt; </w:t>
       </w:r>
@@ -1482,12 +1651,14 @@
       <w:r>
         <w:t xml:space="preserve"> </w:t>
       </w:r>
+      <w:proofErr w:type="spellStart"/>
       <w:r>
         <w:rPr>
           <w:lang w:val="en-US"/>
         </w:rPr>
         <w:t>ReportRow</w:t>
       </w:r>
+      <w:proofErr w:type="spellEnd"/>
       <w:r>
         <w:t xml:space="preserve"> -&gt;</w:t>
       </w:r>
@@ -1524,30 +1695,38 @@
       <w:r>
         <w:t xml:space="preserve">: </w:t>
       </w:r>
+      <w:proofErr w:type="spellStart"/>
       <w:r>
         <w:rPr>
           <w:lang w:val="en-US"/>
         </w:rPr>
         <w:t>ReportTableProvider</w:t>
       </w:r>
+      <w:proofErr w:type="spellEnd"/>
       <w:r>
         <w:t xml:space="preserve">, </w:t>
       </w:r>
+      <w:proofErr w:type="spellStart"/>
       <w:r>
         <w:rPr>
           <w:lang w:val="en-US"/>
         </w:rPr>
         <w:t>FormulaProvider</w:t>
       </w:r>
+      <w:proofErr w:type="spellEnd"/>
+      <w:proofErr w:type="gramStart"/>
       <w:r>
         <w:t xml:space="preserve">,  </w:t>
       </w:r>
+      <w:proofErr w:type="spellStart"/>
       <w:r>
         <w:rPr>
           <w:lang w:val="en-US"/>
         </w:rPr>
         <w:t>ReportDataProvider</w:t>
       </w:r>
+      <w:proofErr w:type="spellEnd"/>
+      <w:proofErr w:type="gramEnd"/>
       <w:r>
         <w:t>.</w:t>
       </w:r>
@@ -1605,6 +1784,7 @@
         <w:ind w:firstLine="567"/>
         <w:jc w:val="both"/>
       </w:pPr>
+      <w:proofErr w:type="spellStart"/>
       <w:r>
         <w:rPr>
           <w:b/>
@@ -1612,6 +1792,7 @@
         </w:rPr>
         <w:t>ReportGenerator</w:t>
       </w:r>
+      <w:proofErr w:type="spellEnd"/>
       <w:r>
         <w:rPr>
           <w:b/>
@@ -1627,6 +1808,7 @@
         <w:ind w:firstLine="567"/>
         <w:jc w:val="both"/>
       </w:pPr>
+      <w:proofErr w:type="spellStart"/>
       <w:r>
         <w:rPr>
           <w:b/>
@@ -1634,6 +1816,7 @@
         </w:rPr>
         <w:t>ExcelReportingService</w:t>
       </w:r>
+      <w:proofErr w:type="spellEnd"/>
       <w:r>
         <w:rPr>
           <w:b/>
@@ -1643,27 +1826,36 @@
       <w:r>
         <w:t xml:space="preserve">Реализует интерфейс </w:t>
       </w:r>
+      <w:proofErr w:type="spellStart"/>
       <w:r>
         <w:rPr>
           <w:lang w:val="en-US"/>
         </w:rPr>
         <w:t>IExcelReportingService</w:t>
       </w:r>
+      <w:proofErr w:type="spellEnd"/>
       <w:r>
         <w:t xml:space="preserve">. </w:t>
       </w:r>
-      <w:r>
-        <w:t xml:space="preserve">Предназначен для генерации отчета в формате </w:t>
+      <w:proofErr w:type="gramStart"/>
+      <w:r>
+        <w:t>Предназначен</w:t>
+      </w:r>
+      <w:proofErr w:type="gramEnd"/>
+      <w:r>
+        <w:t xml:space="preserve"> для генерации отчета в формате </w:t>
       </w:r>
       <w:r>
         <w:t>.</w:t>
       </w:r>
+      <w:proofErr w:type="spellStart"/>
       <w:r>
         <w:rPr>
           <w:lang w:val="en-US"/>
         </w:rPr>
         <w:t>xslx</w:t>
       </w:r>
+      <w:proofErr w:type="spellEnd"/>
       <w:r>
         <w:t xml:space="preserve"> относительно</w:t>
       </w:r>
@@ -1673,12 +1865,14 @@
       <w:r>
         <w:t xml:space="preserve">объекта отчета. Использует библиотеку </w:t>
       </w:r>
+      <w:proofErr w:type="spellStart"/>
       <w:r>
         <w:rPr>
           <w:lang w:val="en-US"/>
         </w:rPr>
         <w:t>EPPlus</w:t>
       </w:r>
+      <w:proofErr w:type="spellEnd"/>
       <w:r>
         <w:t>.</w:t>
       </w:r>
@@ -1688,6 +1882,7 @@
         <w:ind w:firstLine="567"/>
         <w:jc w:val="both"/>
       </w:pPr>
+      <w:proofErr w:type="spellStart"/>
       <w:r>
         <w:rPr>
           <w:b/>
@@ -1695,6 +1890,7 @@
         </w:rPr>
         <w:t>ExcelWriter</w:t>
       </w:r>
+      <w:proofErr w:type="spellEnd"/>
       <w:r>
         <w:rPr>
           <w:b/>
@@ -1704,12 +1900,14 @@
       <w:r>
         <w:t xml:space="preserve">Содержит методы для построения отдельных блоков отчета, их стили. Использует библиотеку </w:t>
       </w:r>
+      <w:proofErr w:type="spellStart"/>
       <w:r>
         <w:rPr>
           <w:lang w:val="en-US"/>
         </w:rPr>
         <w:t>EPPlus</w:t>
       </w:r>
+      <w:proofErr w:type="spellEnd"/>
       <w:r>
         <w:t>.</w:t>
       </w:r>
@@ -1799,12 +1997,14 @@
       <w:r>
         <w:t>.</w:t>
       </w:r>
+      <w:proofErr w:type="spellStart"/>
       <w:r>
         <w:rPr>
           <w:lang w:val="en-US"/>
         </w:rPr>
         <w:t>xlsx</w:t>
       </w:r>
+      <w:proofErr w:type="spellEnd"/>
       <w:r>
         <w:t xml:space="preserve"> </w:t>
       </w:r>
@@ -1857,8 +2057,13 @@
         <w:ind w:firstLine="567"/>
       </w:pPr>
       <w:r>
-        <w:t>Домен для десериализации</w:t>
-      </w:r>
+        <w:t xml:space="preserve">Домен для </w:t>
+      </w:r>
+      <w:proofErr w:type="spellStart"/>
+      <w:r>
+        <w:t>десериализации</w:t>
+      </w:r>
+      <w:proofErr w:type="spellEnd"/>
       <w:r>
         <w:t xml:space="preserve"> </w:t>
       </w:r>
@@ -1883,12 +2088,14 @@
       <w:r>
         <w:t>/</w:t>
       </w:r>
+      <w:proofErr w:type="spellStart"/>
       <w:r>
         <w:rPr>
           <w:lang w:val="en-US"/>
         </w:rPr>
         <w:t>XmlDomain</w:t>
       </w:r>
+      <w:proofErr w:type="spellEnd"/>
       <w:r>
         <w:t>.</w:t>
       </w:r>
@@ -1898,8 +2105,13 @@
         <w:spacing w:before="200"/>
         <w:ind w:firstLine="567"/>
       </w:pPr>
-      <w:r>
-        <w:t xml:space="preserve">Десериализация проходит во время </w:t>
+      <w:proofErr w:type="spellStart"/>
+      <w:r>
+        <w:t>Десериализация</w:t>
+      </w:r>
+      <w:proofErr w:type="spellEnd"/>
+      <w:r>
+        <w:t xml:space="preserve"> проходит во время </w:t>
       </w:r>
       <w:r>
         <w:t>инициализации провайдеров</w:t>
@@ -1949,12 +2161,14 @@
       <w:r>
         <w:t xml:space="preserve">проекте, наследовать от </w:t>
       </w:r>
+      <w:proofErr w:type="spellStart"/>
       <w:r>
         <w:rPr>
           <w:lang w:val="en-US"/>
         </w:rPr>
         <w:t>UniqueEntity</w:t>
       </w:r>
+      <w:proofErr w:type="spellEnd"/>
     </w:p>
     <w:p>
       <w:pPr>
@@ -2006,26 +2220,31 @@
         <w:spacing w:before="200"/>
       </w:pPr>
       <w:r>
+        <w:lastRenderedPageBreak/>
         <w:t>Добавить</w:t>
       </w:r>
       <w:r>
         <w:t xml:space="preserve"> </w:t>
       </w:r>
+      <w:proofErr w:type="spellStart"/>
       <w:r>
         <w:rPr>
           <w:lang w:val="en-US"/>
         </w:rPr>
         <w:t>DbSet</w:t>
       </w:r>
+      <w:proofErr w:type="spellEnd"/>
       <w:r>
         <w:t xml:space="preserve"> в </w:t>
       </w:r>
+      <w:proofErr w:type="spellStart"/>
       <w:r>
         <w:rPr>
           <w:lang w:val="en-US"/>
         </w:rPr>
         <w:t>EntityContext</w:t>
       </w:r>
+      <w:proofErr w:type="spellEnd"/>
     </w:p>
     <w:p>
       <w:pPr>
@@ -2090,7 +2309,6 @@
         <w:spacing w:before="200"/>
       </w:pPr>
       <w:r>
-        <w:lastRenderedPageBreak/>
         <w:t>Добавить</w:t>
       </w:r>
       <w:r>
@@ -2136,12 +2354,14 @@
       <w:r>
         <w:t>Создать *</w:t>
       </w:r>
+      <w:proofErr w:type="spellStart"/>
       <w:r>
         <w:rPr>
           <w:lang w:val="en-US"/>
         </w:rPr>
         <w:t>DataProvider</w:t>
       </w:r>
+      <w:proofErr w:type="spellEnd"/>
       <w:r>
         <w:t xml:space="preserve"> </w:t>
       </w:r>
@@ -2163,12 +2383,14 @@
       <w:r>
         <w:t xml:space="preserve">, наследовать от </w:t>
       </w:r>
+      <w:proofErr w:type="spellStart"/>
       <w:r>
         <w:rPr>
           <w:lang w:val="en-US"/>
         </w:rPr>
         <w:t>DataProvider</w:t>
       </w:r>
+      <w:proofErr w:type="spellEnd"/>
       <w:r>
         <w:t>, описать</w:t>
       </w:r>
@@ -2178,8 +2400,6 @@
       <w:r>
         <w:t>атрибут, отвечающий за принадлежность к аргументу формулы</w:t>
       </w:r>
-      <w:bookmarkStart w:id="0" w:name="_GoBack"/>
-      <w:bookmarkEnd w:id="0"/>
     </w:p>
     <w:p>
       <w:pPr>
@@ -3316,7 +3536,7 @@
 </file>
 
 <file path=customXml/itemProps1.xml><?xml version="1.0" encoding="utf-8"?>
-<ds:datastoreItem xmlns:ds="http://schemas.openxmlformats.org/officeDocument/2006/customXml" ds:itemID="{4B86EA45-CFF1-4831-9553-3AD4F361DC01}">
+<ds:datastoreItem xmlns:ds="http://schemas.openxmlformats.org/officeDocument/2006/customXml" ds:itemID="{E417D9A9-E309-4CF0-9928-217E186BF2DD}">
   <ds:schemaRefs>
     <ds:schemaRef ds:uri="http://schemas.openxmlformats.org/officeDocument/2006/bibliography"/>
   </ds:schemaRefs>

</xml_diff>